<commit_message>
update control page fix some errors
</commit_message>
<xml_diff>
--- a/public/templateDossierMessagerie.docx
+++ b/public/templateDossierMessagerie.docx
@@ -70,6 +70,7 @@
                                 <w:rtl/>
                               </w:rPr>
                             </w:pPr>
+                            <w:proofErr w:type="gramStart"/>
                             <w:r>
                               <w:rPr>
                                 <w:rFonts w:ascii="Ebrima" w:hAnsi="Ebrima" w:cs="Ebrima"/>
@@ -78,6 +79,7 @@
                               </w:rPr>
                               <w:t>ⵜⴰⴳⵍⴷⵉⵜ</w:t>
                             </w:r>
+                            <w:proofErr w:type="gramEnd"/>
                             <w:r>
                               <w:rPr>
                                 <w:b/>
@@ -119,6 +121,7 @@
                                 <w:rtl/>
                               </w:rPr>
                             </w:pPr>
+                            <w:proofErr w:type="gramStart"/>
                             <w:r>
                               <w:rPr>
                                 <w:rFonts w:ascii="Ebrima" w:hAnsi="Ebrima" w:cs="Ebrima"/>
@@ -127,6 +130,7 @@
                               </w:rPr>
                               <w:t>ⵜⴰⵏⵙⵙⵉⴰⵅⴼⵜ</w:t>
                             </w:r>
+                            <w:proofErr w:type="gramEnd"/>
                             <w:r>
                               <w:rPr>
                                 <w:b/>
@@ -176,6 +180,7 @@
                                 <w:rtl/>
                               </w:rPr>
                             </w:pPr>
+                            <w:proofErr w:type="gramStart"/>
                             <w:r>
                               <w:rPr>
                                 <w:rFonts w:ascii="Ebrima" w:hAnsi="Ebrima" w:cs="Ebrima"/>
@@ -184,6 +189,7 @@
                               </w:rPr>
                               <w:t>ⵜⴰⵙⵏⴱⴹⴰⵢⵜ</w:t>
                             </w:r>
+                            <w:proofErr w:type="gramEnd"/>
                             <w:r>
                               <w:rPr>
                                 <w:b/>
@@ -238,6 +244,7 @@
                                 <w:bCs/>
                               </w:rPr>
                             </w:pPr>
+                            <w:proofErr w:type="gramStart"/>
                             <w:r>
                               <w:rPr>
                                 <w:rFonts w:ascii="Ebrima" w:hAnsi="Ebrima" w:cs="Ebrima"/>
@@ -246,6 +253,7 @@
                               </w:rPr>
                               <w:t>ⵜⴰⵎⵓⵔⴰⵢⵜ</w:t>
                             </w:r>
+                            <w:proofErr w:type="gramEnd"/>
                             <w:r>
                               <w:rPr>
                                 <w:b/>
@@ -306,6 +314,7 @@
                           <w:rtl/>
                         </w:rPr>
                       </w:pPr>
+                      <w:proofErr w:type="gramStart"/>
                       <w:r>
                         <w:rPr>
                           <w:rFonts w:ascii="Ebrima" w:hAnsi="Ebrima" w:cs="Ebrima"/>
@@ -314,6 +323,7 @@
                         </w:rPr>
                         <w:t>ⵜⴰⴳⵍⴷⵉⵜ</w:t>
                       </w:r>
+                      <w:proofErr w:type="gramEnd"/>
                       <w:r>
                         <w:rPr>
                           <w:b/>
@@ -355,6 +365,7 @@
                           <w:rtl/>
                         </w:rPr>
                       </w:pPr>
+                      <w:proofErr w:type="gramStart"/>
                       <w:r>
                         <w:rPr>
                           <w:rFonts w:ascii="Ebrima" w:hAnsi="Ebrima" w:cs="Ebrima"/>
@@ -363,6 +374,7 @@
                         </w:rPr>
                         <w:t>ⵜⴰⵏⵙⵙⵉⴰⵅⴼⵜ</w:t>
                       </w:r>
+                      <w:proofErr w:type="gramEnd"/>
                       <w:r>
                         <w:rPr>
                           <w:b/>
@@ -412,6 +424,7 @@
                           <w:rtl/>
                         </w:rPr>
                       </w:pPr>
+                      <w:proofErr w:type="gramStart"/>
                       <w:r>
                         <w:rPr>
                           <w:rFonts w:ascii="Ebrima" w:hAnsi="Ebrima" w:cs="Ebrima"/>
@@ -420,6 +433,7 @@
                         </w:rPr>
                         <w:t>ⵜⴰⵙⵏⴱⴹⴰⵢⵜ</w:t>
                       </w:r>
+                      <w:proofErr w:type="gramEnd"/>
                       <w:r>
                         <w:rPr>
                           <w:b/>
@@ -474,6 +488,7 @@
                           <w:bCs/>
                         </w:rPr>
                       </w:pPr>
+                      <w:proofErr w:type="gramStart"/>
                       <w:r>
                         <w:rPr>
                           <w:rFonts w:ascii="Ebrima" w:hAnsi="Ebrima" w:cs="Ebrima"/>
@@ -482,6 +497,7 @@
                         </w:rPr>
                         <w:t>ⵜⴰⵎⵓⵔⴰⵢⵜ</w:t>
                       </w:r>
+                      <w:proofErr w:type="gramEnd"/>
                       <w:r>
                         <w:rPr>
                           <w:b/>
@@ -986,25 +1002,218 @@
         <w:jc w:val="center"/>
         <w:rPr>
           <w:rFonts w:cs="arabswell_1"/>
-          <w:sz w:val="72"/>
-          <w:szCs w:val="72"/>
+          <w:b/>
+          <w:bCs/>
+          <w:sz w:val="40"/>
+          <w:szCs w:val="40"/>
           <w:rtl/>
         </w:rPr>
       </w:pPr>
       <w:r>
         <w:rPr>
-          <w:rFonts w:hint="cs"/>
+          <w:rFonts w:cs="Arial"/>
+          <w:b/>
+          <w:bCs/>
           <w:noProof/>
-          <w:color w:val="FFFFFF" w:themeColor="background1"/>
-          <w:sz w:val="10"/>
-          <w:szCs w:val="10"/>
+          <w:sz w:val="40"/>
+          <w:szCs w:val="40"/>
           <w:rtl/>
           <w:lang w:eastAsia="fr-FR"/>
         </w:rPr>
         <mc:AlternateContent>
           <mc:Choice Requires="wps">
             <w:drawing>
-              <wp:anchor distT="0" distB="0" distL="114300" distR="114300" simplePos="0" relativeHeight="251664896" behindDoc="0" locked="0" layoutInCell="1" allowOverlap="1" wp14:anchorId="11FBAF42" wp14:editId="7F7F4101">
+              <wp:anchor distT="0" distB="0" distL="114300" distR="114300" simplePos="0" relativeHeight="251656192" behindDoc="0" locked="0" layoutInCell="1" allowOverlap="1" wp14:anchorId="4FEDAEE2" wp14:editId="6E375053">
+                <wp:simplePos x="0" y="0"/>
+                <wp:positionH relativeFrom="column">
+                  <wp:posOffset>5339080</wp:posOffset>
+                </wp:positionH>
+                <wp:positionV relativeFrom="paragraph">
+                  <wp:posOffset>154940</wp:posOffset>
+                </wp:positionV>
+                <wp:extent cx="1838325" cy="240030"/>
+                <wp:effectExtent l="0" t="0" r="28575" b="26670"/>
+                <wp:wrapNone/>
+                <wp:docPr id="8" name="Rectangle 8"/>
+                <wp:cNvGraphicFramePr>
+                  <a:graphicFrameLocks xmlns:a="http://schemas.openxmlformats.org/drawingml/2006/main"/>
+                </wp:cNvGraphicFramePr>
+                <a:graphic xmlns:a="http://schemas.openxmlformats.org/drawingml/2006/main">
+                  <a:graphicData uri="http://schemas.microsoft.com/office/word/2010/wordprocessingShape">
+                    <wps:wsp>
+                      <wps:cNvSpPr>
+                        <a:spLocks/>
+                      </wps:cNvSpPr>
+                      <wps:spPr>
+                        <a:xfrm>
+                          <a:off x="0" y="0"/>
+                          <a:ext cx="1838325" cy="240030"/>
+                        </a:xfrm>
+                        <a:prstGeom prst="rect">
+                          <a:avLst/>
+                        </a:prstGeom>
+                        <a:solidFill>
+                          <a:schemeClr val="bg1"/>
+                        </a:solidFill>
+                        <a:ln>
+                          <a:solidFill>
+                            <a:schemeClr val="bg1"/>
+                          </a:solidFill>
+                        </a:ln>
+                      </wps:spPr>
+                      <wps:style>
+                        <a:lnRef idx="2">
+                          <a:schemeClr val="accent1">
+                            <a:shade val="50000"/>
+                          </a:schemeClr>
+                        </a:lnRef>
+                        <a:fillRef idx="1">
+                          <a:schemeClr val="accent1"/>
+                        </a:fillRef>
+                        <a:effectRef idx="0">
+                          <a:schemeClr val="accent1"/>
+                        </a:effectRef>
+                        <a:fontRef idx="minor">
+                          <a:schemeClr val="lt1"/>
+                        </a:fontRef>
+                      </wps:style>
+                      <wps:txbx>
+                        <w:txbxContent>
+                          <w:p>
+                            <w:pPr>
+                              <w:jc w:val="right"/>
+                              <w:rPr>
+                                <w:sz w:val="32"/>
+                                <w:szCs w:val="32"/>
+                                <w:rtl/>
+                                <w:lang w:bidi="ar-MA"/>
+                              </w:rPr>
+                            </w:pPr>
+                            <w:r>
+                              <w:rPr>
+                                <w:rFonts w:hint="cs"/>
+                                <w:b/>
+                                <w:bCs/>
+                                <w:sz w:val="32"/>
+                                <w:szCs w:val="32"/>
+                                <w:rtl/>
+                                <w:lang w:bidi="ar-MA"/>
+                              </w:rPr>
+                              <w:t>عدد:</w:t>
+                            </w:r>
+                            <w:r>
+                              <w:rPr>
+                                <w:rFonts w:hint="cs"/>
+                                <w:b/>
+                                <w:bCs/>
+                                <w:sz w:val="32"/>
+                                <w:szCs w:val="32"/>
+                                <w:rtl/>
+                                <w:lang w:bidi="ar-MA"/>
+                              </w:rPr>
+                              <w:t xml:space="preserve"> </w:t>
+                            </w:r>
+                            <w:r>
+                              <w:rPr>
+                                <w:rFonts w:hint="cs"/>
+                                <w:rtl/>
+                                <w:lang w:bidi="ar-MA"/>
+                              </w:rPr>
+                              <w:t>...............................</w:t>
+                            </w:r>
+                          </w:p>
+                        </w:txbxContent>
+                      </wps:txbx>
+                      <wps:bodyPr rot="0" spcFirstLastPara="0" vertOverflow="overflow" horzOverflow="overflow" vert="horz" wrap="square" lIns="91440" tIns="45720" rIns="91440" bIns="45720" numCol="1" spcCol="0" rtlCol="0" fromWordArt="0" anchor="ctr" anchorCtr="0" forceAA="0" compatLnSpc="1">
+                        <a:prstTxWarp prst="textNoShape">
+                          <a:avLst/>
+                        </a:prstTxWarp>
+                        <a:noAutofit/>
+                      </wps:bodyPr>
+                    </wps:wsp>
+                  </a:graphicData>
+                </a:graphic>
+                <wp14:sizeRelH relativeFrom="page">
+                  <wp14:pctWidth>0</wp14:pctWidth>
+                </wp14:sizeRelH>
+                <wp14:sizeRelV relativeFrom="page">
+                  <wp14:pctHeight>0</wp14:pctHeight>
+                </wp14:sizeRelV>
+              </wp:anchor>
+            </w:drawing>
+          </mc:Choice>
+          <mc:Fallback>
+            <w:pict>
+              <v:rect w14:anchorId="4FEDAEE2" id="Rectangle 8" o:spid="_x0000_s1028" style="position:absolute;left:0;text-align:left;margin-left:420.4pt;margin-top:12.2pt;width:144.75pt;height:18.9pt;z-index:251656192;visibility:visible;mso-wrap-style:square;mso-width-percent:0;mso-height-percent:0;mso-wrap-distance-left:9pt;mso-wrap-distance-top:0;mso-wrap-distance-right:9pt;mso-wrap-distance-bottom:0;mso-position-horizontal:absolute;mso-position-horizontal-relative:text;mso-position-vertical:absolute;mso-position-vertical-relative:text;mso-width-percent:0;mso-height-percent:0;mso-width-relative:page;mso-height-relative:page;v-text-anchor:middle" o:gfxdata="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" fillcolor="white [3212]" strokecolor="white [3212]" strokeweight="2pt">
+                <v:path arrowok="t"/>
+                <v:textbox>
+                  <w:txbxContent>
+                    <w:p>
+                      <w:pPr>
+                        <w:jc w:val="right"/>
+                        <w:rPr>
+                          <w:sz w:val="32"/>
+                          <w:szCs w:val="32"/>
+                          <w:rtl/>
+                          <w:lang w:bidi="ar-MA"/>
+                        </w:rPr>
+                      </w:pPr>
+                      <w:r>
+                        <w:rPr>
+                          <w:rFonts w:hint="cs"/>
+                          <w:b/>
+                          <w:bCs/>
+                          <w:sz w:val="32"/>
+                          <w:szCs w:val="32"/>
+                          <w:rtl/>
+                          <w:lang w:bidi="ar-MA"/>
+                        </w:rPr>
+                        <w:t>عدد:</w:t>
+                      </w:r>
+                      <w:r>
+                        <w:rPr>
+                          <w:rFonts w:hint="cs"/>
+                          <w:b/>
+                          <w:bCs/>
+                          <w:sz w:val="32"/>
+                          <w:szCs w:val="32"/>
+                          <w:rtl/>
+                          <w:lang w:bidi="ar-MA"/>
+                        </w:rPr>
+                        <w:t xml:space="preserve"> </w:t>
+                      </w:r>
+                      <w:r>
+                        <w:rPr>
+                          <w:rFonts w:hint="cs"/>
+                          <w:rtl/>
+                          <w:lang w:bidi="ar-MA"/>
+                        </w:rPr>
+                        <w:t>...............................</w:t>
+                      </w:r>
+                    </w:p>
+                  </w:txbxContent>
+                </v:textbox>
+              </v:rect>
+            </w:pict>
+          </mc:Fallback>
+        </mc:AlternateContent>
+      </w:r>
+      <w:r>
+        <w:rPr>
+          <w:rFonts w:hint="cs"/>
+          <w:b/>
+          <w:bCs/>
+          <w:noProof/>
+          <w:color w:val="FFFFFF" w:themeColor="background1"/>
+          <w:sz w:val="40"/>
+          <w:szCs w:val="40"/>
+          <w:rtl/>
+          <w:lang w:eastAsia="fr-FR"/>
+        </w:rPr>
+        <mc:AlternateContent>
+          <mc:Choice Requires="wps">
+            <w:drawing>
+              <wp:anchor distT="0" distB="0" distL="114300" distR="114300" simplePos="0" relativeHeight="251661312" behindDoc="0" locked="0" layoutInCell="1" allowOverlap="1" wp14:anchorId="11FBAF42" wp14:editId="7B91F987">
                 <wp:simplePos x="0" y="0"/>
                 <wp:positionH relativeFrom="column">
                   <wp:posOffset>5231717</wp:posOffset>
@@ -1100,6 +1309,7 @@
                               </w:rPr>
                               <w:t>}</w:t>
                             </w:r>
+                            <w:proofErr w:type="gramStart"/>
                             <w:r>
                               <w:rPr>
                                 <w:rFonts w:hint="cs"/>
@@ -1111,6 +1321,7 @@
                               </w:rPr>
                               <w:t>عدد:</w:t>
                             </w:r>
+                            <w:proofErr w:type="gramEnd"/>
                             <w:r>
                               <w:rPr>
                                 <w:rFonts w:hint="cs"/>
@@ -1145,7 +1356,7 @@
           </mc:Choice>
           <mc:Fallback>
             <w:pict>
-              <v:rect w14:anchorId="11FBAF42" id="Rectangle 11" o:spid="_x0000_s1028" style="position:absolute;left:0;text-align:left;margin-left:411.95pt;margin-top:3.65pt;width:133.8pt;height:27.15pt;z-index:251664896;visibility:visible;mso-wrap-style:square;mso-width-percent:0;mso-height-percent:0;mso-wrap-distance-left:9pt;mso-wrap-distance-top:0;mso-wrap-distance-right:9pt;mso-wrap-distance-bottom:0;mso-position-horizontal:absolute;mso-position-horizontal-relative:text;mso-position-vertical:absolute;mso-position-vertical-relative:text;mso-width-percent:0;mso-height-percent:0;mso-width-relative:page;mso-height-relative:page;v-text-anchor:middle" o:gfxdata="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" fillcolor="white [3212]" strokecolor="white [3212]" strokeweight="2pt">
+              <v:rect w14:anchorId="11FBAF42" id="Rectangle 11" o:spid="_x0000_s1029" style="position:absolute;left:0;text-align:left;margin-left:411.95pt;margin-top:3.65pt;width:133.8pt;height:27.15pt;z-index:251661312;visibility:visible;mso-wrap-style:square;mso-width-percent:0;mso-height-percent:0;mso-wrap-distance-left:9pt;mso-wrap-distance-top:0;mso-wrap-distance-right:9pt;mso-wrap-distance-bottom:0;mso-position-horizontal:absolute;mso-position-horizontal-relative:text;mso-position-vertical:absolute;mso-position-vertical-relative:text;mso-width-percent:0;mso-height-percent:0;mso-width-relative:page;mso-height-relative:page;v-text-anchor:middle" o:gfxdata="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" fillcolor="white [3212]" strokecolor="white [3212]" strokeweight="2pt">
                 <v:path arrowok="t"/>
                 <v:textbox>
                   <w:txbxContent>
@@ -1189,6 +1400,7 @@
                         </w:rPr>
                         <w:t>}</w:t>
                       </w:r>
+                      <w:proofErr w:type="gramStart"/>
                       <w:r>
                         <w:rPr>
                           <w:rFonts w:hint="cs"/>
@@ -1200,6 +1412,7 @@
                         </w:rPr>
                         <w:t>عدد:</w:t>
                       </w:r>
+                      <w:proofErr w:type="gramEnd"/>
                       <w:r>
                         <w:rPr>
                           <w:rFonts w:hint="cs"/>
@@ -1221,197 +1434,46 @@
       </w:r>
       <w:r>
         <w:rPr>
-          <w:rFonts w:cs="Arial"/>
-          <w:noProof/>
+          <w:rFonts w:cs="arabswell_1" w:hint="cs"/>
+          <w:b/>
+          <w:bCs/>
+          <w:sz w:val="40"/>
+          <w:szCs w:val="40"/>
           <w:rtl/>
-          <w:lang w:eastAsia="fr-FR"/>
-        </w:rPr>
-        <mc:AlternateContent>
-          <mc:Choice Requires="wps">
-            <w:drawing>
-              <wp:anchor distT="0" distB="0" distL="114300" distR="114300" simplePos="0" relativeHeight="251660800" behindDoc="0" locked="0" layoutInCell="1" allowOverlap="1" wp14:anchorId="4FEDAEE2" wp14:editId="6C5B071D">
-                <wp:simplePos x="0" y="0"/>
-                <wp:positionH relativeFrom="column">
-                  <wp:posOffset>5339715</wp:posOffset>
-                </wp:positionH>
-                <wp:positionV relativeFrom="paragraph">
-                  <wp:posOffset>154305</wp:posOffset>
-                </wp:positionV>
-                <wp:extent cx="1847850" cy="438150"/>
-                <wp:effectExtent l="0" t="0" r="19050" b="19050"/>
-                <wp:wrapNone/>
-                <wp:docPr id="8" name="Rectangle 8"/>
-                <wp:cNvGraphicFramePr>
-                  <a:graphicFrameLocks xmlns:a="http://schemas.openxmlformats.org/drawingml/2006/main"/>
-                </wp:cNvGraphicFramePr>
-                <a:graphic xmlns:a="http://schemas.openxmlformats.org/drawingml/2006/main">
-                  <a:graphicData uri="http://schemas.microsoft.com/office/word/2010/wordprocessingShape">
-                    <wps:wsp>
-                      <wps:cNvSpPr>
-                        <a:spLocks/>
-                      </wps:cNvSpPr>
-                      <wps:spPr>
-                        <a:xfrm>
-                          <a:off x="0" y="0"/>
-                          <a:ext cx="1847850" cy="438150"/>
-                        </a:xfrm>
-                        <a:prstGeom prst="rect">
-                          <a:avLst/>
-                        </a:prstGeom>
-                        <a:solidFill>
-                          <a:schemeClr val="bg1"/>
-                        </a:solidFill>
-                        <a:ln>
-                          <a:solidFill>
-                            <a:schemeClr val="bg1"/>
-                          </a:solidFill>
-                        </a:ln>
-                      </wps:spPr>
-                      <wps:style>
-                        <a:lnRef idx="2">
-                          <a:schemeClr val="accent1">
-                            <a:shade val="50000"/>
-                          </a:schemeClr>
-                        </a:lnRef>
-                        <a:fillRef idx="1">
-                          <a:schemeClr val="accent1"/>
-                        </a:fillRef>
-                        <a:effectRef idx="0">
-                          <a:schemeClr val="accent1"/>
-                        </a:effectRef>
-                        <a:fontRef idx="minor">
-                          <a:schemeClr val="lt1"/>
-                        </a:fontRef>
-                      </wps:style>
-                      <wps:txbx>
-                        <w:txbxContent>
-                          <w:p>
-                            <w:pPr>
-                              <w:jc w:val="right"/>
-                              <w:rPr>
-                                <w:sz w:val="32"/>
-                                <w:szCs w:val="32"/>
-                                <w:rtl/>
-                                <w:lang w:bidi="ar-MA"/>
-                              </w:rPr>
-                            </w:pPr>
-                            <w:r>
-                              <w:rPr>
-                                <w:rFonts w:hint="cs"/>
-                                <w:b/>
-                                <w:bCs/>
-                                <w:sz w:val="32"/>
-                                <w:szCs w:val="32"/>
-                                <w:rtl/>
-                                <w:lang w:bidi="ar-MA"/>
-                              </w:rPr>
-                              <w:t>عدد:</w:t>
-                            </w:r>
-                            <w:r>
-                              <w:rPr>
-                                <w:rFonts w:hint="cs"/>
-                                <w:b/>
-                                <w:bCs/>
-                                <w:sz w:val="32"/>
-                                <w:szCs w:val="32"/>
-                                <w:rtl/>
-                                <w:lang w:bidi="ar-MA"/>
-                              </w:rPr>
-                              <w:t xml:space="preserve"> </w:t>
-                            </w:r>
-                            <w:r>
-                              <w:rPr>
-                                <w:rFonts w:hint="cs"/>
-                                <w:rtl/>
-                                <w:lang w:bidi="ar-MA"/>
-                              </w:rPr>
-                              <w:t>...............................</w:t>
-                            </w:r>
-                          </w:p>
-                        </w:txbxContent>
-                      </wps:txbx>
-                      <wps:bodyPr rot="0" spcFirstLastPara="0" vertOverflow="overflow" horzOverflow="overflow" vert="horz" wrap="square" lIns="91440" tIns="45720" rIns="91440" bIns="45720" numCol="1" spcCol="0" rtlCol="0" fromWordArt="0" anchor="ctr" anchorCtr="0" forceAA="0" compatLnSpc="1">
-                        <a:prstTxWarp prst="textNoShape">
-                          <a:avLst/>
-                        </a:prstTxWarp>
-                        <a:noAutofit/>
-                      </wps:bodyPr>
-                    </wps:wsp>
-                  </a:graphicData>
-                </a:graphic>
-                <wp14:sizeRelH relativeFrom="page">
-                  <wp14:pctWidth>0</wp14:pctWidth>
-                </wp14:sizeRelH>
-                <wp14:sizeRelV relativeFrom="page">
-                  <wp14:pctHeight>0</wp14:pctHeight>
-                </wp14:sizeRelV>
-              </wp:anchor>
-            </w:drawing>
-          </mc:Choice>
-          <mc:Fallback>
-            <w:pict>
-              <v:rect w14:anchorId="4FEDAEE2" id="Rectangle 8" o:spid="_x0000_s1029" style="position:absolute;left:0;text-align:left;margin-left:420.45pt;margin-top:12.15pt;width:145.5pt;height:34.5pt;z-index:251660800;visibility:visible;mso-wrap-style:square;mso-width-percent:0;mso-height-percent:0;mso-wrap-distance-left:9pt;mso-wrap-distance-top:0;mso-wrap-distance-right:9pt;mso-wrap-distance-bottom:0;mso-position-horizontal:absolute;mso-position-horizontal-relative:text;mso-position-vertical:absolute;mso-position-vertical-relative:text;mso-width-percent:0;mso-height-percent:0;mso-width-relative:page;mso-height-relative:page;v-text-anchor:middle" o:gfxdata="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" fillcolor="white [3212]" strokecolor="white [3212]" strokeweight="2pt">
-                <v:path arrowok="t"/>
-                <v:textbox>
-                  <w:txbxContent>
-                    <w:p>
-                      <w:pPr>
-                        <w:jc w:val="right"/>
-                        <w:rPr>
-                          <w:sz w:val="32"/>
-                          <w:szCs w:val="32"/>
-                          <w:rtl/>
-                          <w:lang w:bidi="ar-MA"/>
-                        </w:rPr>
-                      </w:pPr>
-                      <w:r>
-                        <w:rPr>
-                          <w:rFonts w:hint="cs"/>
-                          <w:b/>
-                          <w:bCs/>
-                          <w:sz w:val="32"/>
-                          <w:szCs w:val="32"/>
-                          <w:rtl/>
-                          <w:lang w:bidi="ar-MA"/>
-                        </w:rPr>
-                        <w:t>عدد:</w:t>
-                      </w:r>
-                      <w:r>
-                        <w:rPr>
-                          <w:rFonts w:hint="cs"/>
-                          <w:b/>
-                          <w:bCs/>
-                          <w:sz w:val="32"/>
-                          <w:szCs w:val="32"/>
-                          <w:rtl/>
-                          <w:lang w:bidi="ar-MA"/>
-                        </w:rPr>
-                        <w:t xml:space="preserve"> </w:t>
-                      </w:r>
-                      <w:r>
-                        <w:rPr>
-                          <w:rFonts w:hint="cs"/>
-                          <w:rtl/>
-                          <w:lang w:bidi="ar-MA"/>
-                        </w:rPr>
-                        <w:t>...............................</w:t>
-                      </w:r>
-                    </w:p>
-                  </w:txbxContent>
-                </v:textbox>
-              </v:rect>
-            </w:pict>
-          </mc:Fallback>
-        </mc:AlternateContent>
-      </w:r>
-      <w:r>
-        <w:rPr>
-          <w:rFonts w:cs="arabswell_1" w:hint="cs"/>
-          <w:sz w:val="72"/>
-          <w:szCs w:val="72"/>
-          <w:rtl/>
-        </w:rPr>
-        <w:t>ملف مراسلات عامة</w:t>
+        </w:rPr>
+        <w:t xml:space="preserve">ملف </w:t>
+      </w:r>
+      <w:r>
+        <w:rPr>
+          <w:rFonts w:cs="arabswell_1"/>
+          <w:b/>
+          <w:bCs/>
+          <w:sz w:val="40"/>
+          <w:szCs w:val="40"/>
+        </w:rPr>
+        <w:t>{</w:t>
+      </w:r>
+      <w:proofErr w:type="spellStart"/>
+      <w:r>
+        <w:rPr>
+          <w:rFonts w:cs="arabswell_1"/>
+          <w:b/>
+          <w:bCs/>
+          <w:sz w:val="40"/>
+          <w:szCs w:val="40"/>
+        </w:rPr>
+        <w:t>FiliereNom</w:t>
+      </w:r>
+      <w:proofErr w:type="spellEnd"/>
+      <w:r>
+        <w:rPr>
+          <w:rFonts w:cs="arabswell_1"/>
+          <w:b/>
+          <w:bCs/>
+          <w:sz w:val="40"/>
+          <w:szCs w:val="40"/>
+        </w:rPr>
+        <w:t>}</w:t>
       </w:r>
     </w:p>
     <w:p>

</xml_diff>